<commit_message>
Eliminando comentarios en los .html, y corrigiendo margin de la clase .principal
</commit_message>
<xml_diff>
--- a/SEO/Trabajando el SEO.docx
+++ b/SEO/Trabajando el SEO.docx
@@ -243,14 +243,24 @@
           <w:lang w:val="es-ES"/>
         </w:rPr>
       </w:pPr>
+    </w:p>
+    <w:p>
+      <w:pPr>
+        <w:rPr>
+          <w:b/>
+          <w:bCs/>
+          <w:u w:val="single"/>
+          <w:lang w:val="es-ES"/>
+        </w:rPr>
+      </w:pPr>
       <w:r>
         <w:rPr>
           <w:noProof/>
         </w:rPr>
         <w:drawing>
-          <wp:inline distT="0" distB="0" distL="0" distR="0" wp14:anchorId="75AEC6F5" wp14:editId="604E290A">
-            <wp:extent cx="4933950" cy="3350607"/>
-            <wp:effectExtent l="0" t="0" r="0" b="2540"/>
+          <wp:inline distT="0" distB="0" distL="0" distR="0" wp14:anchorId="75AEC6F5" wp14:editId="3821AA81">
+            <wp:extent cx="3702885" cy="2514600"/>
+            <wp:effectExtent l="0" t="0" r="0" b="0"/>
             <wp:docPr id="1" name="Imagen 1"/>
             <wp:cNvGraphicFramePr>
               <a:graphicFrameLocks xmlns:a="http://schemas.openxmlformats.org/drawingml/2006/main" noChangeAspect="1"/>
@@ -271,7 +281,96 @@
                   <pic:spPr>
                     <a:xfrm>
                       <a:off x="0" y="0"/>
-                      <a:ext cx="4944310" cy="3357643"/>
+                      <a:ext cx="3718741" cy="2525368"/>
+                    </a:xfrm>
+                    <a:prstGeom prst="rect">
+                      <a:avLst/>
+                    </a:prstGeom>
+                  </pic:spPr>
+                </pic:pic>
+              </a:graphicData>
+            </a:graphic>
+          </wp:inline>
+        </w:drawing>
+      </w:r>
+    </w:p>
+    <w:p>
+      <w:pPr>
+        <w:rPr>
+          <w:b/>
+          <w:bCs/>
+          <w:u w:val="single"/>
+          <w:lang w:val="es-ES"/>
+        </w:rPr>
+      </w:pPr>
+    </w:p>
+    <w:p>
+      <w:pPr>
+        <w:rPr>
+          <w:b/>
+          <w:bCs/>
+          <w:u w:val="single"/>
+          <w:lang w:val="es-ES"/>
+        </w:rPr>
+      </w:pPr>
+      <w:r>
+        <w:rPr>
+          <w:b/>
+          <w:bCs/>
+          <w:u w:val="single"/>
+          <w:lang w:val="es-ES"/>
+        </w:rPr>
+        <w:t>Después de aplicar SEO</w:t>
+      </w:r>
+    </w:p>
+    <w:p>
+      <w:pPr>
+        <w:rPr>
+          <w:b/>
+          <w:bCs/>
+          <w:u w:val="single"/>
+          <w:lang w:val="es-ES"/>
+        </w:rPr>
+      </w:pPr>
+    </w:p>
+    <w:p>
+      <w:pPr>
+        <w:rPr>
+          <w:b/>
+          <w:bCs/>
+          <w:u w:val="single"/>
+          <w:lang w:val="es-ES"/>
+        </w:rPr>
+      </w:pPr>
+      <w:r>
+        <w:rPr>
+          <w:noProof/>
+        </w:rPr>
+        <w:drawing>
+          <wp:inline distT="0" distB="0" distL="0" distR="0" wp14:anchorId="774F3862" wp14:editId="7F10B6BA">
+            <wp:extent cx="3724275" cy="2869847"/>
+            <wp:effectExtent l="0" t="0" r="0" b="6985"/>
+            <wp:docPr id="2" name="Imagen 2"/>
+            <wp:cNvGraphicFramePr>
+              <a:graphicFrameLocks xmlns:a="http://schemas.openxmlformats.org/drawingml/2006/main" noChangeAspect="1"/>
+            </wp:cNvGraphicFramePr>
+            <a:graphic xmlns:a="http://schemas.openxmlformats.org/drawingml/2006/main">
+              <a:graphicData uri="http://schemas.openxmlformats.org/drawingml/2006/picture">
+                <pic:pic xmlns:pic="http://schemas.openxmlformats.org/drawingml/2006/picture">
+                  <pic:nvPicPr>
+                    <pic:cNvPr id="1" name=""/>
+                    <pic:cNvPicPr/>
+                  </pic:nvPicPr>
+                  <pic:blipFill>
+                    <a:blip r:embed="rId8"/>
+                    <a:stretch>
+                      <a:fillRect/>
+                    </a:stretch>
+                  </pic:blipFill>
+                  <pic:spPr>
+                    <a:xfrm>
+                      <a:off x="0" y="0"/>
+                      <a:ext cx="3729966" cy="2874232"/>
                     </a:xfrm>
                     <a:prstGeom prst="rect">
                       <a:avLst/>

</xml_diff>